<commit_message>
add atividade de engenharia + ajuste na planilha de requisitos
</commit_message>
<xml_diff>
--- a/Mapa de Empatia/Empathy Map Canvas - Consumidor.docx
+++ b/Mapa de Empatia/Empathy Map Canvas - Consumidor.docx
@@ -1789,15 +1789,6 @@
         </w:rPr>
         <w:t xml:space="preserve"> de acordo com as suas condições e necessidades, e que a façam se sentir segurança.</w:t>
       </w:r>
-    </w:p>
-    <w:p>
-      <w:pPr>
-        <w:pStyle w:val="PargrafodaLista"/>
-        <w:rPr>
-          <w:sz w:val="24"/>
-          <w:szCs w:val="24"/>
-        </w:rPr>
-      </w:pPr>
     </w:p>
     <w:sectPr>
       <w:pgSz w:w="11906" w:h="16838"/>

</xml_diff>